<commit_message>
separated the routing algorithm into its own class - should be much easier to add different routing algorithms now.
</commit_message>
<xml_diff>
--- a/DocumentationNotes.docx
+++ b/DocumentationNotes.docx
@@ -489,16 +489,15 @@
       </w:pPr>
       <w:r>
         <w:rPr>
-          <w:b/>
-          <w:sz w:val="20"/>
-          <w:u w:val="single"/>
+          <w:strike/>
+          <w:sz w:val="20"/>
           <w:lang w:val="en-GB"/>
         </w:rPr>
         <w:t>Github-Account o.Ä.</w:t>
       </w:r>
       <w:r>
         <w:rPr>
-          <w:b/>
+          <w:strike/>
           <w:sz w:val="20"/>
           <w:lang w:val="en-GB"/>
         </w:rPr>
@@ -509,18 +508,35 @@
       <w:pPr>
         <w:spacing w:before="240"/>
         <w:rPr>
-          <w:b/>
-          <w:sz w:val="20"/>
-          <w:lang w:val="en-GB"/>
-        </w:rPr>
-      </w:pPr>
-      <w:r>
-        <w:rPr>
-          <w:b/>
-          <w:sz w:val="20"/>
-          <w:lang w:val="en-GB"/>
-        </w:rPr>
-        <w:t>Verbindungen nach ob</w:t>
+          <w:strike/>
+          <w:sz w:val="20"/>
+          <w:lang w:val="en-GB"/>
+        </w:rPr>
+      </w:pPr>
+      <w:r>
+        <w:rPr>
+          <w:strike/>
+          <w:sz w:val="20"/>
+          <w:lang w:val="en-GB"/>
+        </w:rPr>
+        <w:t>Verbindungen nach oben zentrieren</w:t>
+      </w:r>
+    </w:p>
+    <w:p>
+      <w:pPr>
+        <w:rPr>
+          <w:b/>
+          <w:sz w:val="20"/>
+          <w:lang w:val="en-GB"/>
+        </w:rPr>
+      </w:pPr>
+      <w:r>
+        <w:rPr>
+          <w:b/>
+          <w:sz w:val="20"/>
+          <w:lang w:val="en-GB"/>
+        </w:rPr>
+        <w:t>Zusätzliche Verbindung</w:t>
       </w:r>
       <w:r>
         <w:rPr>
@@ -536,39 +552,6 @@
           <w:sz w:val="20"/>
           <w:lang w:val="en-GB"/>
         </w:rPr>
-        <w:t>n zentrieren</w:t>
-      </w:r>
-    </w:p>
-    <w:p>
-      <w:pPr>
-        <w:rPr>
-          <w:b/>
-          <w:sz w:val="20"/>
-          <w:lang w:val="en-GB"/>
-        </w:rPr>
-      </w:pPr>
-      <w:r>
-        <w:rPr>
-          <w:b/>
-          <w:sz w:val="20"/>
-          <w:lang w:val="en-GB"/>
-        </w:rPr>
-        <w:t>Zusätzliche Verbindung</w:t>
-      </w:r>
-      <w:r>
-        <w:rPr>
-          <w:b/>
-          <w:sz w:val="20"/>
-          <w:lang w:val="en-GB"/>
-        </w:rPr>
-        <w:t>e</w:t>
-      </w:r>
-      <w:r>
-        <w:rPr>
-          <w:b/>
-          <w:sz w:val="20"/>
-          <w:lang w:val="en-GB"/>
-        </w:rPr>
         <w:t>n</w:t>
       </w:r>
       <w:r>
@@ -662,20 +645,37 @@
           <w:sz w:val="20"/>
           <w:lang w:val="en-GB"/>
         </w:rPr>
+        <w:t>Eigene Klasse für Annotationen? (discuss!)</w:t>
+      </w:r>
+    </w:p>
+    <w:p>
+      <w:pPr>
+        <w:rPr>
+          <w:b/>
+          <w:sz w:val="20"/>
+          <w:lang w:val="en-GB"/>
+        </w:rPr>
+      </w:pPr>
+      <w:r>
+        <w:rPr>
+          <w:b/>
+          <w:sz w:val="20"/>
+          <w:lang w:val="en-GB"/>
+        </w:rPr>
         <w:t>(wie Veränderung triggern?)</w:t>
       </w:r>
     </w:p>
     <w:p>
       <w:pPr>
         <w:rPr>
-          <w:b/>
-          <w:sz w:val="20"/>
-          <w:lang w:val="en-GB"/>
-        </w:rPr>
-      </w:pPr>
-      <w:r>
-        <w:rPr>
-          <w:b/>
+          <w:strike/>
+          <w:sz w:val="20"/>
+          <w:lang w:val="en-GB"/>
+        </w:rPr>
+      </w:pPr>
+      <w:r>
+        <w:rPr>
+          <w:strike/>
           <w:sz w:val="20"/>
           <w:lang w:val="en-GB"/>
         </w:rPr>
@@ -683,7 +683,7 @@
       </w:r>
       <w:r>
         <w:rPr>
-          <w:b/>
+          <w:strike/>
           <w:sz w:val="20"/>
           <w:lang w:val="en-GB"/>
         </w:rPr>
@@ -994,6 +994,7 @@
           <w:sz w:val="20"/>
           <w:lang w:val="en-GB"/>
         </w:rPr>
+        <w:lastRenderedPageBreak/>
         <w:t>Wenn Labelposition (oder zumindest –größe) bekannt, möglichst viel am Rand entlang gehen?</w:t>
       </w:r>
       <w:r>
@@ -1016,7 +1017,6 @@
           <w:sz w:val="20"/>
           <w:lang w:val="en-GB"/>
         </w:rPr>
-        <w:lastRenderedPageBreak/>
         <w:t>Wie Kompromiss zwischen Knickentfernung und Überschneidungsfreiheit finden?</w:t>
       </w:r>
     </w:p>

</xml_diff>

<commit_message>
Nodes will now create new vertical connections if the line above or below already ended earlier.
</commit_message>
<xml_diff>
--- a/DocumentationNotes.docx
+++ b/DocumentationNotes.docx
@@ -476,7 +476,7 @@
           <w:sz w:val="20"/>
           <w:lang w:val="en-GB"/>
         </w:rPr>
-        <w:t>Solved?</w:t>
+        <w:t>Solved(Backtracking)</w:t>
       </w:r>
     </w:p>
     <w:p>
@@ -525,55 +525,31 @@
     <w:p>
       <w:pPr>
         <w:rPr>
-          <w:b/>
-          <w:sz w:val="20"/>
-          <w:lang w:val="en-GB"/>
-        </w:rPr>
-      </w:pPr>
-      <w:r>
-        <w:rPr>
-          <w:b/>
-          <w:sz w:val="20"/>
-          <w:lang w:val="en-GB"/>
-        </w:rPr>
-        <w:t>Zusätzliche Verbindung</w:t>
-      </w:r>
-      <w:r>
-        <w:rPr>
-          <w:b/>
-          <w:sz w:val="20"/>
-          <w:lang w:val="en-GB"/>
-        </w:rPr>
-        <w:t>e</w:t>
-      </w:r>
-      <w:r>
-        <w:rPr>
-          <w:b/>
-          <w:sz w:val="20"/>
-          <w:lang w:val="en-GB"/>
-        </w:rPr>
-        <w:t>n</w:t>
-      </w:r>
-      <w:r>
-        <w:rPr>
-          <w:b/>
-          <w:sz w:val="20"/>
-          <w:lang w:val="en-GB"/>
-        </w:rPr>
-        <w:t xml:space="preserve"> am/nach Zeilenende einbauen, vor allem bei unterschiedlich langen Zeilen!</w:t>
-      </w:r>
-    </w:p>
-    <w:p>
-      <w:pPr>
-        <w:rPr>
-          <w:b/>
-          <w:sz w:val="20"/>
-          <w:lang w:val="en-GB"/>
-        </w:rPr>
-      </w:pPr>
-      <w:r>
-        <w:rPr>
-          <w:b/>
+          <w:strike/>
+          <w:sz w:val="20"/>
+          <w:lang w:val="en-GB"/>
+        </w:rPr>
+      </w:pPr>
+      <w:r>
+        <w:rPr>
+          <w:strike/>
+          <w:sz w:val="20"/>
+          <w:lang w:val="en-GB"/>
+        </w:rPr>
+        <w:t>Zusätzliche Verbindungen am/nach Zeilenende einbauen, vor allem bei unterschiedlich langen Zeilen!</w:t>
+      </w:r>
+    </w:p>
+    <w:p>
+      <w:pPr>
+        <w:rPr>
+          <w:strike/>
+          <w:sz w:val="20"/>
+          <w:lang w:val="en-GB"/>
+        </w:rPr>
+      </w:pPr>
+      <w:r>
+        <w:rPr>
+          <w:strike/>
           <w:sz w:val="20"/>
           <w:lang w:val="en-GB"/>
         </w:rPr>
@@ -583,14 +559,14 @@
     <w:p>
       <w:pPr>
         <w:rPr>
-          <w:b/>
-          <w:sz w:val="20"/>
-          <w:lang w:val="en-GB"/>
-        </w:rPr>
-      </w:pPr>
-      <w:r>
-        <w:rPr>
-          <w:b/>
+          <w:strike/>
+          <w:sz w:val="20"/>
+          <w:lang w:val="en-GB"/>
+        </w:rPr>
+      </w:pPr>
+      <w:r>
+        <w:rPr>
+          <w:strike/>
           <w:sz w:val="20"/>
           <w:lang w:val="en-GB"/>
         </w:rPr>
@@ -663,6 +639,30 @@
           <w:lang w:val="en-GB"/>
         </w:rPr>
         <w:t>(wie Veränderung triggern?)</w:t>
+      </w:r>
+      <w:r>
+        <w:rPr>
+          <w:b/>
+          <w:sz w:val="20"/>
+          <w:lang w:val="en-GB"/>
+        </w:rPr>
+        <w:t xml:space="preserve"> </w:t>
+      </w:r>
+      <w:r>
+        <w:rPr>
+          <w:b/>
+          <w:sz w:val="20"/>
+          <w:lang w:val="en-GB"/>
+        </w:rPr>
+        <w:sym w:font="Wingdings" w:char="F0DF"/>
+      </w:r>
+      <w:r>
+        <w:rPr>
+          <w:b/>
+          <w:sz w:val="20"/>
+          <w:lang w:val="en-GB"/>
+        </w:rPr>
+        <w:t xml:space="preserve"> What?</w:t>
       </w:r>
     </w:p>
     <w:p>

</xml_diff>

<commit_message>
Added ComboBox to main screen to easily switch the used algorithm.
</commit_message>
<xml_diff>
--- a/DocumentationNotes.docx
+++ b/DocumentationNotes.docx
@@ -224,23 +224,7 @@
           <w:sz w:val="20"/>
           <w:lang w:val="en-GB"/>
         </w:rPr>
-        <w:t xml:space="preserve">This leads to more solvable positions with a very similar algorithm (If going up and left as much as possible isn’t sufficient, the target is unreachable anyways), but can trap an annotated word above the new Path, forcing an </w:t>
-      </w:r>
-      <w:proofErr w:type="gramStart"/>
-      <w:r>
-        <w:rPr>
-          <w:sz w:val="20"/>
-          <w:lang w:val="en-GB"/>
-        </w:rPr>
-        <w:t>intersection</w:t>
-      </w:r>
-      <w:proofErr w:type="gramEnd"/>
-      <w:r>
-        <w:rPr>
-          <w:sz w:val="20"/>
-          <w:lang w:val="en-GB"/>
-        </w:rPr>
-        <w:t>, assuming the direction is evaluated on a node-by-node basis.</w:t>
+        <w:t>This leads to more solvable positions with a very similar algorithm (If going up and left as much as possible isn’t sufficient, the target is unreachable anyways), but can trap an annotated word above the new Path, forcing an intersection, assuming the direction is evaluated on a node-by-node basis.</w:t>
       </w:r>
       <w:r>
         <w:rPr>
@@ -2677,6 +2661,7 @@
         <w:rPr>
           <w:b/>
           <w:sz w:val="20"/>
+          <w:u w:val="single"/>
           <w:lang w:val="en-GB"/>
         </w:rPr>
       </w:pPr>
@@ -2684,6 +2669,7 @@
         <w:rPr>
           <w:b/>
           <w:sz w:val="20"/>
+          <w:u w:val="single"/>
           <w:lang w:val="en-GB"/>
         </w:rPr>
         <w:t xml:space="preserve">OPO-Leader </w:t>
@@ -2693,6 +2679,7 @@
         <w:rPr>
           <w:b/>
           <w:sz w:val="20"/>
+          <w:u w:val="single"/>
           <w:lang w:val="en-GB"/>
         </w:rPr>
         <w:t>einbauen</w:t>
@@ -2745,6 +2732,825 @@
         </w:rPr>
       </w:pPr>
       <w:proofErr w:type="spellStart"/>
+      <w:r>
+        <w:rPr>
+          <w:b/>
+          <w:sz w:val="20"/>
+          <w:lang w:val="en-GB"/>
+        </w:rPr>
+        <w:t>Baccarbeit</w:t>
+      </w:r>
+      <w:proofErr w:type="spellEnd"/>
+      <w:r>
+        <w:rPr>
+          <w:b/>
+          <w:sz w:val="20"/>
+          <w:lang w:val="en-GB"/>
+        </w:rPr>
+        <w:t xml:space="preserve"> </w:t>
+      </w:r>
+      <w:proofErr w:type="spellStart"/>
+      <w:r>
+        <w:rPr>
+          <w:b/>
+          <w:sz w:val="20"/>
+          <w:lang w:val="en-GB"/>
+        </w:rPr>
+        <w:t>beginnen</w:t>
+      </w:r>
+      <w:proofErr w:type="spellEnd"/>
+      <w:r>
+        <w:rPr>
+          <w:b/>
+          <w:sz w:val="20"/>
+          <w:lang w:val="en-GB"/>
+        </w:rPr>
+        <w:t xml:space="preserve"> </w:t>
+      </w:r>
+      <w:r>
+        <w:rPr>
+          <w:strike/>
+          <w:sz w:val="20"/>
+          <w:lang w:val="en-GB"/>
+        </w:rPr>
+        <w:t xml:space="preserve">– </w:t>
+      </w:r>
+      <w:proofErr w:type="spellStart"/>
+      <w:r>
+        <w:rPr>
+          <w:strike/>
+          <w:sz w:val="20"/>
+          <w:lang w:val="en-GB"/>
+        </w:rPr>
+        <w:t>Kann</w:t>
+      </w:r>
+      <w:proofErr w:type="spellEnd"/>
+      <w:r>
+        <w:rPr>
+          <w:strike/>
+          <w:sz w:val="20"/>
+          <w:lang w:val="en-GB"/>
+        </w:rPr>
+        <w:t xml:space="preserve"> </w:t>
+      </w:r>
+      <w:proofErr w:type="spellStart"/>
+      <w:r>
+        <w:rPr>
+          <w:strike/>
+          <w:sz w:val="20"/>
+          <w:lang w:val="en-GB"/>
+        </w:rPr>
+        <w:t>ich</w:t>
+      </w:r>
+      <w:proofErr w:type="spellEnd"/>
+      <w:r>
+        <w:rPr>
+          <w:strike/>
+          <w:sz w:val="20"/>
+          <w:lang w:val="en-GB"/>
+        </w:rPr>
+        <w:t xml:space="preserve"> die </w:t>
+      </w:r>
+      <w:proofErr w:type="spellStart"/>
+      <w:r>
+        <w:rPr>
+          <w:strike/>
+          <w:sz w:val="20"/>
+          <w:lang w:val="en-GB"/>
+        </w:rPr>
+        <w:t>auch</w:t>
+      </w:r>
+      <w:proofErr w:type="spellEnd"/>
+      <w:r>
+        <w:rPr>
+          <w:strike/>
+          <w:sz w:val="20"/>
+          <w:lang w:val="en-GB"/>
+        </w:rPr>
+        <w:t xml:space="preserve"> auf </w:t>
+      </w:r>
+      <w:proofErr w:type="spellStart"/>
+      <w:r>
+        <w:rPr>
+          <w:strike/>
+          <w:sz w:val="20"/>
+          <w:lang w:val="en-GB"/>
+        </w:rPr>
+        <w:t>Github</w:t>
+      </w:r>
+      <w:proofErr w:type="spellEnd"/>
+      <w:r>
+        <w:rPr>
+          <w:strike/>
+          <w:sz w:val="20"/>
+          <w:lang w:val="en-GB"/>
+        </w:rPr>
+        <w:t xml:space="preserve"> </w:t>
+      </w:r>
+      <w:proofErr w:type="spellStart"/>
+      <w:r>
+        <w:rPr>
+          <w:strike/>
+          <w:sz w:val="20"/>
+          <w:lang w:val="en-GB"/>
+        </w:rPr>
+        <w:t>hochladen</w:t>
+      </w:r>
+      <w:proofErr w:type="spellEnd"/>
+      <w:r>
+        <w:rPr>
+          <w:strike/>
+          <w:sz w:val="20"/>
+          <w:lang w:val="en-GB"/>
+        </w:rPr>
+        <w:t>?</w:t>
+      </w:r>
+      <w:r>
+        <w:rPr>
+          <w:b/>
+          <w:sz w:val="20"/>
+          <w:lang w:val="en-GB"/>
+        </w:rPr>
+        <w:t xml:space="preserve"> JA</w:t>
+      </w:r>
+    </w:p>
+    <w:p>
+      <w:pPr>
+        <w:rPr>
+          <w:b/>
+          <w:sz w:val="20"/>
+          <w:lang w:val="en-GB"/>
+        </w:rPr>
+      </w:pPr>
+      <w:proofErr w:type="spellStart"/>
+      <w:r>
+        <w:rPr>
+          <w:b/>
+          <w:sz w:val="20"/>
+          <w:lang w:val="en-GB"/>
+        </w:rPr>
+        <w:t>Kurven</w:t>
+      </w:r>
+      <w:proofErr w:type="spellEnd"/>
+      <w:r>
+        <w:rPr>
+          <w:b/>
+          <w:sz w:val="20"/>
+          <w:lang w:val="en-GB"/>
+        </w:rPr>
+        <w:t xml:space="preserve"> in </w:t>
+      </w:r>
+      <w:proofErr w:type="spellStart"/>
+      <w:r>
+        <w:rPr>
+          <w:b/>
+          <w:sz w:val="20"/>
+          <w:lang w:val="en-GB"/>
+        </w:rPr>
+        <w:t>Routingpfad</w:t>
+      </w:r>
+      <w:proofErr w:type="spellEnd"/>
+      <w:r>
+        <w:rPr>
+          <w:b/>
+          <w:sz w:val="20"/>
+          <w:lang w:val="en-GB"/>
+        </w:rPr>
+        <w:t xml:space="preserve"> </w:t>
+      </w:r>
+      <w:proofErr w:type="spellStart"/>
+      <w:r>
+        <w:rPr>
+          <w:b/>
+          <w:sz w:val="20"/>
+          <w:lang w:val="en-GB"/>
+        </w:rPr>
+        <w:t>für</w:t>
+      </w:r>
+      <w:proofErr w:type="spellEnd"/>
+      <w:r>
+        <w:rPr>
+          <w:b/>
+          <w:sz w:val="20"/>
+          <w:lang w:val="en-GB"/>
+        </w:rPr>
+        <w:t xml:space="preserve"> </w:t>
+      </w:r>
+      <w:proofErr w:type="spellStart"/>
+      <w:r>
+        <w:rPr>
+          <w:b/>
+          <w:sz w:val="20"/>
+          <w:lang w:val="en-GB"/>
+        </w:rPr>
+        <w:t>zu</w:t>
+      </w:r>
+      <w:proofErr w:type="spellEnd"/>
+      <w:r>
+        <w:rPr>
+          <w:b/>
+          <w:sz w:val="20"/>
+          <w:lang w:val="en-GB"/>
+        </w:rPr>
+        <w:t xml:space="preserve"> </w:t>
+      </w:r>
+      <w:proofErr w:type="spellStart"/>
+      <w:r>
+        <w:rPr>
+          <w:b/>
+          <w:sz w:val="20"/>
+          <w:lang w:val="en-GB"/>
+        </w:rPr>
+        <w:t>kleine</w:t>
+      </w:r>
+      <w:proofErr w:type="spellEnd"/>
+      <w:r>
+        <w:rPr>
+          <w:b/>
+          <w:sz w:val="20"/>
+          <w:lang w:val="en-GB"/>
+        </w:rPr>
+        <w:t xml:space="preserve"> </w:t>
+      </w:r>
+      <w:proofErr w:type="spellStart"/>
+      <w:r>
+        <w:rPr>
+          <w:b/>
+          <w:sz w:val="20"/>
+          <w:lang w:val="en-GB"/>
+        </w:rPr>
+        <w:t>Distanzen</w:t>
+      </w:r>
+      <w:proofErr w:type="spellEnd"/>
+      <w:r>
+        <w:rPr>
+          <w:b/>
+          <w:sz w:val="20"/>
+          <w:lang w:val="en-GB"/>
+        </w:rPr>
+        <w:t xml:space="preserve"> </w:t>
+      </w:r>
+      <w:proofErr w:type="spellStart"/>
+      <w:r>
+        <w:rPr>
+          <w:b/>
+          <w:sz w:val="20"/>
+          <w:lang w:val="en-GB"/>
+        </w:rPr>
+        <w:t>sehen</w:t>
+      </w:r>
+      <w:proofErr w:type="spellEnd"/>
+      <w:r>
+        <w:rPr>
+          <w:b/>
+          <w:sz w:val="20"/>
+          <w:lang w:val="en-GB"/>
+        </w:rPr>
+        <w:t xml:space="preserve"> </w:t>
+      </w:r>
+      <w:proofErr w:type="spellStart"/>
+      <w:r>
+        <w:rPr>
+          <w:b/>
+          <w:sz w:val="20"/>
+          <w:lang w:val="en-GB"/>
+        </w:rPr>
+        <w:t>hässlich</w:t>
+      </w:r>
+      <w:proofErr w:type="spellEnd"/>
+      <w:r>
+        <w:rPr>
+          <w:b/>
+          <w:sz w:val="20"/>
+          <w:lang w:val="en-GB"/>
+        </w:rPr>
+        <w:t xml:space="preserve"> </w:t>
+      </w:r>
+      <w:proofErr w:type="spellStart"/>
+      <w:r>
+        <w:rPr>
+          <w:b/>
+          <w:sz w:val="20"/>
+          <w:lang w:val="en-GB"/>
+        </w:rPr>
+        <w:t>aus</w:t>
+      </w:r>
+      <w:proofErr w:type="spellEnd"/>
+      <w:r>
+        <w:rPr>
+          <w:b/>
+          <w:sz w:val="20"/>
+          <w:lang w:val="en-GB"/>
+        </w:rPr>
+        <w:t>!</w:t>
+      </w:r>
+      <w:r>
+        <w:rPr>
+          <w:b/>
+          <w:sz w:val="20"/>
+          <w:lang w:val="en-GB"/>
+        </w:rPr>
+        <w:t xml:space="preserve"> (Discuss)</w:t>
+      </w:r>
+    </w:p>
+    <w:p>
+      <w:pPr>
+        <w:rPr>
+          <w:b/>
+          <w:sz w:val="20"/>
+          <w:lang w:val="en-GB"/>
+        </w:rPr>
+      </w:pPr>
+      <w:r>
+        <w:rPr>
+          <w:b/>
+          <w:sz w:val="20"/>
+          <w:lang w:val="en-GB"/>
+        </w:rPr>
+        <w:t xml:space="preserve">Graph </w:t>
+      </w:r>
+      <w:proofErr w:type="spellStart"/>
+      <w:r>
+        <w:rPr>
+          <w:b/>
+          <w:sz w:val="20"/>
+          <w:lang w:val="en-GB"/>
+        </w:rPr>
+        <w:t>darf</w:t>
+      </w:r>
+      <w:proofErr w:type="spellEnd"/>
+      <w:r>
+        <w:rPr>
+          <w:b/>
+          <w:sz w:val="20"/>
+          <w:lang w:val="en-GB"/>
+        </w:rPr>
+        <w:t xml:space="preserve"> </w:t>
+      </w:r>
+      <w:proofErr w:type="spellStart"/>
+      <w:r>
+        <w:rPr>
+          <w:b/>
+          <w:sz w:val="20"/>
+          <w:lang w:val="en-GB"/>
+        </w:rPr>
+        <w:t>nicht</w:t>
+      </w:r>
+      <w:proofErr w:type="spellEnd"/>
+      <w:r>
+        <w:rPr>
+          <w:b/>
+          <w:sz w:val="20"/>
+          <w:lang w:val="en-GB"/>
+        </w:rPr>
+        <w:t xml:space="preserve"> </w:t>
+      </w:r>
+      <w:proofErr w:type="spellStart"/>
+      <w:r>
+        <w:rPr>
+          <w:b/>
+          <w:sz w:val="20"/>
+          <w:lang w:val="en-GB"/>
+        </w:rPr>
+        <w:t>Knoten</w:t>
+      </w:r>
+      <w:proofErr w:type="spellEnd"/>
+      <w:r>
+        <w:rPr>
+          <w:b/>
+          <w:sz w:val="20"/>
+          <w:lang w:val="en-GB"/>
+        </w:rPr>
+        <w:t xml:space="preserve"> </w:t>
+      </w:r>
+      <w:proofErr w:type="spellStart"/>
+      <w:r>
+        <w:rPr>
+          <w:b/>
+          <w:sz w:val="20"/>
+          <w:lang w:val="en-GB"/>
+        </w:rPr>
+        <w:t>zu</w:t>
+      </w:r>
+      <w:proofErr w:type="spellEnd"/>
+      <w:r>
+        <w:rPr>
+          <w:b/>
+          <w:sz w:val="20"/>
+          <w:lang w:val="en-GB"/>
+        </w:rPr>
+        <w:t xml:space="preserve"> eng </w:t>
+      </w:r>
+      <w:proofErr w:type="spellStart"/>
+      <w:r>
+        <w:rPr>
+          <w:b/>
+          <w:sz w:val="20"/>
+          <w:lang w:val="en-GB"/>
+        </w:rPr>
+        <w:t>beienander</w:t>
+      </w:r>
+      <w:proofErr w:type="spellEnd"/>
+      <w:r>
+        <w:rPr>
+          <w:b/>
+          <w:sz w:val="20"/>
+          <w:lang w:val="en-GB"/>
+        </w:rPr>
+        <w:t xml:space="preserve"> </w:t>
+      </w:r>
+      <w:proofErr w:type="spellStart"/>
+      <w:r>
+        <w:rPr>
+          <w:b/>
+          <w:sz w:val="20"/>
+          <w:lang w:val="en-GB"/>
+        </w:rPr>
+        <w:t>haben</w:t>
+      </w:r>
+      <w:proofErr w:type="spellEnd"/>
+      <w:r>
+        <w:rPr>
+          <w:b/>
+          <w:sz w:val="20"/>
+          <w:lang w:val="en-GB"/>
+        </w:rPr>
+        <w:t>!</w:t>
+      </w:r>
+      <w:r>
+        <w:rPr>
+          <w:b/>
+          <w:sz w:val="20"/>
+          <w:lang w:val="en-GB"/>
+        </w:rPr>
+        <w:t xml:space="preserve"> (Min= </w:t>
+      </w:r>
+      <w:proofErr w:type="spellStart"/>
+      <w:r>
+        <w:rPr>
+          <w:b/>
+          <w:sz w:val="20"/>
+          <w:lang w:val="en-GB"/>
+        </w:rPr>
+        <w:t>Kurvengröße</w:t>
+      </w:r>
+      <w:proofErr w:type="spellEnd"/>
+      <w:r>
+        <w:rPr>
+          <w:b/>
+          <w:sz w:val="20"/>
+          <w:lang w:val="en-GB"/>
+        </w:rPr>
+        <w:t>?)</w:t>
+      </w:r>
+    </w:p>
+    <w:p>
+      <w:pPr>
+        <w:rPr>
+          <w:b/>
+          <w:sz w:val="20"/>
+          <w:lang w:val="en-GB"/>
+        </w:rPr>
+      </w:pPr>
+      <w:r>
+        <w:rPr>
+          <w:b/>
+          <w:sz w:val="20"/>
+          <w:lang w:val="en-GB"/>
+        </w:rPr>
+        <w:t xml:space="preserve">Paper </w:t>
+      </w:r>
+      <w:proofErr w:type="spellStart"/>
+      <w:r>
+        <w:rPr>
+          <w:b/>
+          <w:sz w:val="20"/>
+          <w:lang w:val="en-GB"/>
+        </w:rPr>
+        <w:t>schreiben</w:t>
+      </w:r>
+      <w:proofErr w:type="spellEnd"/>
+      <w:r>
+        <w:rPr>
+          <w:b/>
+          <w:sz w:val="20"/>
+          <w:lang w:val="en-GB"/>
+        </w:rPr>
+        <w:t xml:space="preserve"> – </w:t>
+      </w:r>
+      <w:proofErr w:type="spellStart"/>
+      <w:r>
+        <w:rPr>
+          <w:b/>
+          <w:sz w:val="20"/>
+          <w:lang w:val="en-GB"/>
+        </w:rPr>
+        <w:t>Routingalgorithmen</w:t>
+      </w:r>
+      <w:proofErr w:type="spellEnd"/>
+      <w:r>
+        <w:rPr>
+          <w:b/>
+          <w:sz w:val="20"/>
+          <w:lang w:val="en-GB"/>
+        </w:rPr>
+        <w:t xml:space="preserve"> </w:t>
+      </w:r>
+      <w:proofErr w:type="spellStart"/>
+      <w:r>
+        <w:rPr>
+          <w:b/>
+          <w:sz w:val="20"/>
+          <w:lang w:val="en-GB"/>
+        </w:rPr>
+        <w:t>genauer</w:t>
+      </w:r>
+      <w:proofErr w:type="spellEnd"/>
+      <w:r>
+        <w:rPr>
+          <w:b/>
+          <w:sz w:val="20"/>
+          <w:lang w:val="en-GB"/>
+        </w:rPr>
+        <w:t xml:space="preserve"> </w:t>
+      </w:r>
+      <w:proofErr w:type="spellStart"/>
+      <w:r>
+        <w:rPr>
+          <w:b/>
+          <w:sz w:val="20"/>
+          <w:lang w:val="en-GB"/>
+        </w:rPr>
+        <w:t>beschreiben</w:t>
+      </w:r>
+      <w:proofErr w:type="spellEnd"/>
+      <w:r>
+        <w:rPr>
+          <w:b/>
+          <w:sz w:val="20"/>
+          <w:lang w:val="en-GB"/>
+        </w:rPr>
+        <w:t>!</w:t>
+      </w:r>
+    </w:p>
+    <w:p>
+      <w:pPr>
+        <w:rPr>
+          <w:b/>
+          <w:sz w:val="20"/>
+          <w:lang w:val="en-GB"/>
+        </w:rPr>
+      </w:pPr>
+      <w:proofErr w:type="spellStart"/>
+      <w:r>
+        <w:rPr>
+          <w:b/>
+          <w:sz w:val="20"/>
+          <w:lang w:val="en-GB"/>
+        </w:rPr>
+        <w:t>Nachträglicher</w:t>
+      </w:r>
+      <w:proofErr w:type="spellEnd"/>
+      <w:r>
+        <w:rPr>
+          <w:b/>
+          <w:sz w:val="20"/>
+          <w:lang w:val="en-GB"/>
+        </w:rPr>
+        <w:t xml:space="preserve"> Pass: </w:t>
+      </w:r>
+      <w:proofErr w:type="spellStart"/>
+      <w:r>
+        <w:rPr>
+          <w:b/>
+          <w:sz w:val="20"/>
+          <w:lang w:val="en-GB"/>
+        </w:rPr>
+        <w:t>Routen</w:t>
+      </w:r>
+      <w:proofErr w:type="spellEnd"/>
+      <w:r>
+        <w:rPr>
+          <w:b/>
+          <w:sz w:val="20"/>
+          <w:lang w:val="en-GB"/>
+        </w:rPr>
+        <w:t xml:space="preserve"> </w:t>
+      </w:r>
+      <w:proofErr w:type="spellStart"/>
+      <w:r>
+        <w:rPr>
+          <w:b/>
+          <w:sz w:val="20"/>
+          <w:lang w:val="en-GB"/>
+        </w:rPr>
+        <w:t>begradigen</w:t>
+      </w:r>
+      <w:proofErr w:type="spellEnd"/>
+      <w:r>
+        <w:rPr>
+          <w:b/>
+          <w:sz w:val="20"/>
+          <w:lang w:val="en-GB"/>
+        </w:rPr>
+        <w:t>? (</w:t>
+      </w:r>
+      <w:r>
+        <w:rPr>
+          <w:b/>
+          <w:sz w:val="20"/>
+          <w:lang w:val="en-GB"/>
+        </w:rPr>
+        <w:sym w:font="Wingdings" w:char="F0E0"/>
+      </w:r>
+      <w:r>
+        <w:rPr>
+          <w:b/>
+          <w:sz w:val="20"/>
+          <w:lang w:val="en-GB"/>
+        </w:rPr>
+        <w:t xml:space="preserve"> </w:t>
+      </w:r>
+      <w:proofErr w:type="spellStart"/>
+      <w:r>
+        <w:rPr>
+          <w:b/>
+          <w:sz w:val="20"/>
+          <w:lang w:val="en-GB"/>
+        </w:rPr>
+        <w:t>Größere</w:t>
+      </w:r>
+      <w:proofErr w:type="spellEnd"/>
+      <w:r>
+        <w:rPr>
+          <w:b/>
+          <w:sz w:val="20"/>
+          <w:lang w:val="en-GB"/>
+        </w:rPr>
+        <w:t xml:space="preserve"> OPO-Leader)</w:t>
+      </w:r>
+      <w:r>
+        <w:rPr>
+          <w:b/>
+          <w:sz w:val="20"/>
+          <w:lang w:val="en-GB"/>
+        </w:rPr>
+        <w:t xml:space="preserve"> (Man </w:t>
+      </w:r>
+      <w:proofErr w:type="spellStart"/>
+      <w:r>
+        <w:rPr>
+          <w:b/>
+          <w:sz w:val="20"/>
+          <w:lang w:val="en-GB"/>
+        </w:rPr>
+        <w:t>kann</w:t>
+      </w:r>
+      <w:proofErr w:type="spellEnd"/>
+      <w:r>
+        <w:rPr>
+          <w:b/>
+          <w:sz w:val="20"/>
+          <w:lang w:val="en-GB"/>
+        </w:rPr>
+        <w:t xml:space="preserve"> </w:t>
+      </w:r>
+      <w:proofErr w:type="spellStart"/>
+      <w:r>
+        <w:rPr>
+          <w:b/>
+          <w:sz w:val="20"/>
+          <w:lang w:val="en-GB"/>
+        </w:rPr>
+        <w:t>immer</w:t>
+      </w:r>
+      <w:proofErr w:type="spellEnd"/>
+      <w:r>
+        <w:rPr>
+          <w:b/>
+          <w:sz w:val="20"/>
+          <w:lang w:val="en-GB"/>
+        </w:rPr>
+        <w:t xml:space="preserve"> </w:t>
+      </w:r>
+      <w:proofErr w:type="spellStart"/>
+      <w:r>
+        <w:rPr>
+          <w:b/>
+          <w:sz w:val="20"/>
+          <w:lang w:val="en-GB"/>
+        </w:rPr>
+        <w:t>bis</w:t>
+      </w:r>
+      <w:proofErr w:type="spellEnd"/>
+      <w:r>
+        <w:rPr>
+          <w:b/>
+          <w:sz w:val="20"/>
+          <w:lang w:val="en-GB"/>
+        </w:rPr>
+        <w:t xml:space="preserve"> 1 </w:t>
+      </w:r>
+      <w:proofErr w:type="spellStart"/>
+      <w:r>
+        <w:rPr>
+          <w:b/>
+          <w:sz w:val="20"/>
+          <w:lang w:val="en-GB"/>
+        </w:rPr>
+        <w:t>Zeile</w:t>
+      </w:r>
+      <w:proofErr w:type="spellEnd"/>
+      <w:r>
+        <w:rPr>
+          <w:b/>
+          <w:sz w:val="20"/>
+          <w:lang w:val="en-GB"/>
+        </w:rPr>
+        <w:t xml:space="preserve"> </w:t>
+      </w:r>
+      <w:proofErr w:type="spellStart"/>
+      <w:r>
+        <w:rPr>
+          <w:b/>
+          <w:sz w:val="20"/>
+          <w:lang w:val="en-GB"/>
+        </w:rPr>
+        <w:t>über</w:t>
+      </w:r>
+      <w:proofErr w:type="spellEnd"/>
+      <w:r>
+        <w:rPr>
+          <w:b/>
+          <w:sz w:val="20"/>
+          <w:lang w:val="en-GB"/>
+        </w:rPr>
+        <w:t xml:space="preserve"> </w:t>
+      </w:r>
+      <w:proofErr w:type="spellStart"/>
+      <w:r>
+        <w:rPr>
+          <w:b/>
+          <w:sz w:val="20"/>
+          <w:lang w:val="en-GB"/>
+        </w:rPr>
+        <w:t>Anfang</w:t>
+      </w:r>
+      <w:proofErr w:type="spellEnd"/>
+      <w:r>
+        <w:rPr>
+          <w:b/>
+          <w:sz w:val="20"/>
+          <w:lang w:val="en-GB"/>
+        </w:rPr>
+        <w:t xml:space="preserve"> des </w:t>
+      </w:r>
+      <w:proofErr w:type="spellStart"/>
+      <w:r>
+        <w:rPr>
+          <w:b/>
+          <w:sz w:val="20"/>
+          <w:lang w:val="en-GB"/>
+        </w:rPr>
+        <w:t>nächsten</w:t>
+      </w:r>
+      <w:proofErr w:type="spellEnd"/>
+      <w:r>
+        <w:rPr>
+          <w:b/>
+          <w:sz w:val="20"/>
+          <w:lang w:val="en-GB"/>
+        </w:rPr>
+        <w:t xml:space="preserve"> Labels </w:t>
+      </w:r>
+      <w:proofErr w:type="spellStart"/>
+      <w:r>
+        <w:rPr>
+          <w:b/>
+          <w:sz w:val="20"/>
+          <w:lang w:val="en-GB"/>
+        </w:rPr>
+        <w:t>gehen</w:t>
+      </w:r>
+      <w:proofErr w:type="spellEnd"/>
+      <w:r>
+        <w:rPr>
+          <w:b/>
+          <w:sz w:val="20"/>
+          <w:lang w:val="en-GB"/>
+        </w:rPr>
+        <w:t>!)</w:t>
+      </w:r>
+    </w:p>
+    <w:p>
+      <w:pPr>
+        <w:rPr>
+          <w:b/>
+          <w:sz w:val="20"/>
+          <w:lang w:val="en-GB"/>
+        </w:rPr>
+      </w:pPr>
+      <w:proofErr w:type="spellStart"/>
       <w:proofErr w:type="gramStart"/>
       <w:r>
         <w:rPr>
@@ -2752,115 +3558,59 @@
           <w:sz w:val="20"/>
           <w:lang w:val="en-GB"/>
         </w:rPr>
-        <w:t>Baccarbeit</w:t>
-      </w:r>
-      <w:proofErr w:type="spellEnd"/>
-      <w:r>
-        <w:rPr>
-          <w:b/>
-          <w:sz w:val="20"/>
-          <w:lang w:val="en-GB"/>
-        </w:rPr>
-        <w:t xml:space="preserve"> </w:t>
-      </w:r>
-      <w:proofErr w:type="spellStart"/>
-      <w:r>
-        <w:rPr>
-          <w:b/>
-          <w:sz w:val="20"/>
-          <w:lang w:val="en-GB"/>
-        </w:rPr>
-        <w:t>beginnen</w:t>
-      </w:r>
-      <w:proofErr w:type="spellEnd"/>
-      <w:r>
-        <w:rPr>
-          <w:b/>
-          <w:sz w:val="20"/>
-          <w:lang w:val="en-GB"/>
-        </w:rPr>
-        <w:t xml:space="preserve"> – </w:t>
-      </w:r>
-      <w:proofErr w:type="spellStart"/>
-      <w:r>
-        <w:rPr>
-          <w:b/>
-          <w:sz w:val="20"/>
-          <w:lang w:val="en-GB"/>
-        </w:rPr>
-        <w:t>Kann</w:t>
-      </w:r>
-      <w:proofErr w:type="spellEnd"/>
-      <w:r>
-        <w:rPr>
-          <w:b/>
-          <w:sz w:val="20"/>
-          <w:lang w:val="en-GB"/>
-        </w:rPr>
-        <w:t xml:space="preserve"> </w:t>
-      </w:r>
-      <w:proofErr w:type="spellStart"/>
-      <w:r>
-        <w:rPr>
-          <w:b/>
-          <w:sz w:val="20"/>
-          <w:lang w:val="en-GB"/>
-        </w:rPr>
-        <w:t>ich</w:t>
-      </w:r>
-      <w:proofErr w:type="spellEnd"/>
-      <w:r>
-        <w:rPr>
-          <w:b/>
-          <w:sz w:val="20"/>
-          <w:lang w:val="en-GB"/>
-        </w:rPr>
-        <w:t xml:space="preserve"> die </w:t>
-      </w:r>
-      <w:proofErr w:type="spellStart"/>
-      <w:r>
-        <w:rPr>
-          <w:b/>
-          <w:sz w:val="20"/>
-          <w:lang w:val="en-GB"/>
-        </w:rPr>
-        <w:t>auch</w:t>
-      </w:r>
-      <w:proofErr w:type="spellEnd"/>
-      <w:r>
-        <w:rPr>
-          <w:b/>
-          <w:sz w:val="20"/>
-          <w:lang w:val="en-GB"/>
-        </w:rPr>
-        <w:t xml:space="preserve"> auf </w:t>
-      </w:r>
-      <w:proofErr w:type="spellStart"/>
-      <w:r>
-        <w:rPr>
-          <w:b/>
-          <w:sz w:val="20"/>
-          <w:lang w:val="en-GB"/>
-        </w:rPr>
-        <w:t>Github</w:t>
-      </w:r>
-      <w:proofErr w:type="spellEnd"/>
-      <w:r>
-        <w:rPr>
-          <w:b/>
-          <w:sz w:val="20"/>
-          <w:lang w:val="en-GB"/>
-        </w:rPr>
-        <w:t xml:space="preserve"> </w:t>
-      </w:r>
-      <w:proofErr w:type="spellStart"/>
-      <w:r>
-        <w:rPr>
-          <w:b/>
-          <w:sz w:val="20"/>
-          <w:lang w:val="en-GB"/>
-        </w:rPr>
-        <w:t>hochladen</w:t>
+        <w:t>Radikalbegradigung</w:t>
+      </w:r>
+      <w:proofErr w:type="spellEnd"/>
+      <w:r>
+        <w:rPr>
+          <w:b/>
+          <w:sz w:val="20"/>
+          <w:lang w:val="en-GB"/>
+        </w:rPr>
+        <w:t xml:space="preserve"> + OPO </w:t>
+      </w:r>
+      <w:proofErr w:type="spellStart"/>
+      <w:r>
+        <w:rPr>
+          <w:b/>
+          <w:sz w:val="20"/>
+          <w:lang w:val="en-GB"/>
+        </w:rPr>
+        <w:t>mit</w:t>
+      </w:r>
+      <w:proofErr w:type="spellEnd"/>
+      <w:r>
+        <w:rPr>
+          <w:b/>
+          <w:sz w:val="20"/>
+          <w:lang w:val="en-GB"/>
+        </w:rPr>
+        <w:t xml:space="preserve"> </w:t>
+      </w:r>
+      <w:r>
+        <w:rPr>
+          <w:b/>
+          <w:sz w:val="20"/>
+          <w:lang w:val="en-GB"/>
+        </w:rPr>
+        <w:t xml:space="preserve">fixer </w:t>
+      </w:r>
+      <w:r>
+        <w:rPr>
+          <w:b/>
+          <w:sz w:val="20"/>
+          <w:lang w:val="en-GB"/>
+        </w:rPr>
+        <w:t>Max-</w:t>
+      </w:r>
+      <w:proofErr w:type="spellStart"/>
+      <w:r>
+        <w:rPr>
+          <w:b/>
+          <w:sz w:val="20"/>
+          <w:lang w:val="en-GB"/>
+        </w:rPr>
+        <w:t>Kapazität</w:t>
       </w:r>
       <w:proofErr w:type="spellEnd"/>
       <w:r>
@@ -2878,178 +3628,229 @@
         <w:rPr>
           <w:b/>
           <w:sz w:val="20"/>
+          <w:u w:val="single"/>
           <w:lang w:val="en-GB"/>
         </w:rPr>
       </w:pPr>
-      <w:proofErr w:type="spellStart"/>
-      <w:r>
-        <w:rPr>
-          <w:b/>
-          <w:sz w:val="20"/>
-          <w:lang w:val="en-GB"/>
-        </w:rPr>
-        <w:t>Kurven</w:t>
-      </w:r>
-      <w:proofErr w:type="spellEnd"/>
-      <w:r>
-        <w:rPr>
-          <w:b/>
-          <w:sz w:val="20"/>
-          <w:lang w:val="en-GB"/>
-        </w:rPr>
-        <w:t xml:space="preserve"> in </w:t>
-      </w:r>
-      <w:proofErr w:type="spellStart"/>
-      <w:r>
-        <w:rPr>
-          <w:b/>
-          <w:sz w:val="20"/>
-          <w:lang w:val="en-GB"/>
-        </w:rPr>
-        <w:t>Routingpfad</w:t>
-      </w:r>
-      <w:proofErr w:type="spellEnd"/>
-      <w:r>
-        <w:rPr>
-          <w:b/>
-          <w:sz w:val="20"/>
-          <w:lang w:val="en-GB"/>
-        </w:rPr>
-        <w:t xml:space="preserve"> </w:t>
-      </w:r>
-      <w:proofErr w:type="spellStart"/>
-      <w:r>
-        <w:rPr>
-          <w:b/>
-          <w:sz w:val="20"/>
-          <w:lang w:val="en-GB"/>
-        </w:rPr>
-        <w:t>für</w:t>
-      </w:r>
-      <w:proofErr w:type="spellEnd"/>
-      <w:r>
-        <w:rPr>
-          <w:b/>
-          <w:sz w:val="20"/>
-          <w:lang w:val="en-GB"/>
-        </w:rPr>
-        <w:t xml:space="preserve"> </w:t>
-      </w:r>
-      <w:proofErr w:type="spellStart"/>
-      <w:r>
-        <w:rPr>
-          <w:b/>
-          <w:sz w:val="20"/>
-          <w:lang w:val="en-GB"/>
-        </w:rPr>
-        <w:t>zu</w:t>
-      </w:r>
-      <w:proofErr w:type="spellEnd"/>
-      <w:r>
-        <w:rPr>
-          <w:b/>
-          <w:sz w:val="20"/>
-          <w:lang w:val="en-GB"/>
-        </w:rPr>
-        <w:t xml:space="preserve"> </w:t>
-      </w:r>
-      <w:proofErr w:type="spellStart"/>
-      <w:r>
-        <w:rPr>
-          <w:b/>
-          <w:sz w:val="20"/>
-          <w:lang w:val="en-GB"/>
-        </w:rPr>
-        <w:t>kleine</w:t>
-      </w:r>
-      <w:proofErr w:type="spellEnd"/>
-      <w:r>
-        <w:rPr>
-          <w:b/>
-          <w:sz w:val="20"/>
-          <w:lang w:val="en-GB"/>
-        </w:rPr>
-        <w:t xml:space="preserve"> </w:t>
-      </w:r>
-      <w:proofErr w:type="spellStart"/>
-      <w:r>
-        <w:rPr>
-          <w:b/>
-          <w:sz w:val="20"/>
-          <w:lang w:val="en-GB"/>
-        </w:rPr>
-        <w:t>Distanzen</w:t>
-      </w:r>
-      <w:proofErr w:type="spellEnd"/>
-      <w:r>
-        <w:rPr>
-          <w:b/>
-          <w:sz w:val="20"/>
-          <w:lang w:val="en-GB"/>
-        </w:rPr>
-        <w:t xml:space="preserve"> </w:t>
-      </w:r>
-      <w:proofErr w:type="spellStart"/>
-      <w:r>
-        <w:rPr>
-          <w:b/>
-          <w:sz w:val="20"/>
-          <w:lang w:val="en-GB"/>
-        </w:rPr>
-        <w:t>sehen</w:t>
-      </w:r>
-      <w:proofErr w:type="spellEnd"/>
-      <w:r>
-        <w:rPr>
-          <w:b/>
-          <w:sz w:val="20"/>
-          <w:lang w:val="en-GB"/>
-        </w:rPr>
-        <w:t xml:space="preserve"> </w:t>
-      </w:r>
-      <w:proofErr w:type="spellStart"/>
-      <w:r>
-        <w:rPr>
-          <w:b/>
-          <w:sz w:val="20"/>
-          <w:lang w:val="en-GB"/>
-        </w:rPr>
-        <w:t>hässlich</w:t>
-      </w:r>
-      <w:proofErr w:type="spellEnd"/>
-      <w:r>
-        <w:rPr>
-          <w:b/>
-          <w:sz w:val="20"/>
-          <w:lang w:val="en-GB"/>
-        </w:rPr>
-        <w:t xml:space="preserve"> </w:t>
-      </w:r>
-      <w:proofErr w:type="spellStart"/>
-      <w:r>
-        <w:rPr>
-          <w:b/>
-          <w:sz w:val="20"/>
-          <w:lang w:val="en-GB"/>
-        </w:rPr>
-        <w:t>aus</w:t>
-      </w:r>
-      <w:proofErr w:type="spellEnd"/>
-      <w:r>
-        <w:rPr>
-          <w:b/>
-          <w:sz w:val="20"/>
+      <w:r>
+        <w:rPr>
+          <w:b/>
+          <w:sz w:val="20"/>
+          <w:u w:val="single"/>
+          <w:lang w:val="en-GB"/>
+        </w:rPr>
+        <w:t xml:space="preserve">Leader </w:t>
+      </w:r>
+      <w:proofErr w:type="spellStart"/>
+      <w:r>
+        <w:rPr>
+          <w:b/>
+          <w:sz w:val="20"/>
+          <w:u w:val="single"/>
+          <w:lang w:val="en-GB"/>
+        </w:rPr>
+        <w:t>vorerst</w:t>
+      </w:r>
+      <w:proofErr w:type="spellEnd"/>
+      <w:r>
+        <w:rPr>
+          <w:b/>
+          <w:sz w:val="20"/>
+          <w:u w:val="single"/>
+          <w:lang w:val="en-GB"/>
+        </w:rPr>
+        <w:t xml:space="preserve"> in fixe, </w:t>
+      </w:r>
+      <w:proofErr w:type="spellStart"/>
+      <w:r>
+        <w:rPr>
+          <w:b/>
+          <w:sz w:val="20"/>
+          <w:u w:val="single"/>
+          <w:lang w:val="en-GB"/>
+        </w:rPr>
+        <w:t>vordefinierte</w:t>
+      </w:r>
+      <w:proofErr w:type="spellEnd"/>
+      <w:r>
+        <w:rPr>
+          <w:b/>
+          <w:sz w:val="20"/>
+          <w:u w:val="single"/>
+          <w:lang w:val="en-GB"/>
+        </w:rPr>
+        <w:t xml:space="preserve"> Slots </w:t>
+      </w:r>
+      <w:proofErr w:type="spellStart"/>
+      <w:r>
+        <w:rPr>
+          <w:b/>
+          <w:sz w:val="20"/>
+          <w:u w:val="single"/>
+          <w:lang w:val="en-GB"/>
+        </w:rPr>
+        <w:t>einordnen</w:t>
+      </w:r>
+      <w:proofErr w:type="spellEnd"/>
+    </w:p>
+    <w:p>
+      <w:pPr>
+        <w:rPr>
+          <w:b/>
+          <w:sz w:val="20"/>
+          <w:u w:val="single"/>
+          <w:lang w:val="en-GB"/>
+        </w:rPr>
+      </w:pPr>
+      <w:r>
+        <w:rPr>
+          <w:b/>
+          <w:sz w:val="20"/>
+          <w:u w:val="single"/>
+          <w:lang w:val="en-GB"/>
+        </w:rPr>
+        <w:t xml:space="preserve">Labels </w:t>
+      </w:r>
+      <w:proofErr w:type="spellStart"/>
+      <w:r>
+        <w:rPr>
+          <w:b/>
+          <w:sz w:val="20"/>
+          <w:u w:val="single"/>
+          <w:lang w:val="en-GB"/>
+        </w:rPr>
+        <w:t>bekommen</w:t>
+      </w:r>
+      <w:proofErr w:type="spellEnd"/>
+      <w:r>
+        <w:rPr>
+          <w:b/>
+          <w:sz w:val="20"/>
+          <w:u w:val="single"/>
+          <w:lang w:val="en-GB"/>
+        </w:rPr>
+        <w:t xml:space="preserve"> </w:t>
+      </w:r>
+      <w:proofErr w:type="spellStart"/>
+      <w:r>
+        <w:rPr>
+          <w:b/>
+          <w:sz w:val="20"/>
+          <w:u w:val="single"/>
+          <w:lang w:val="en-GB"/>
+        </w:rPr>
+        <w:t>eigenen</w:t>
+      </w:r>
+      <w:proofErr w:type="spellEnd"/>
+      <w:r>
+        <w:rPr>
+          <w:b/>
+          <w:sz w:val="20"/>
+          <w:u w:val="single"/>
+          <w:lang w:val="en-GB"/>
+        </w:rPr>
+        <w:t xml:space="preserve"> </w:t>
+      </w:r>
+      <w:proofErr w:type="spellStart"/>
+      <w:r>
+        <w:rPr>
+          <w:b/>
+          <w:sz w:val="20"/>
+          <w:u w:val="single"/>
+          <w:lang w:val="en-GB"/>
+        </w:rPr>
+        <w:t>Zeilenabstand</w:t>
+      </w:r>
+      <w:proofErr w:type="spellEnd"/>
+      <w:r>
+        <w:rPr>
+          <w:b/>
+          <w:sz w:val="20"/>
+          <w:u w:val="single"/>
           <w:lang w:val="en-GB"/>
         </w:rPr>
         <w:t>!</w:t>
       </w:r>
-      <w:r>
-        <w:rPr>
-          <w:b/>
-          <w:sz w:val="20"/>
-          <w:lang w:val="en-GB"/>
-        </w:rPr>
-        <w:t xml:space="preserve"> (Discuss)</w:t>
+    </w:p>
+    <w:p>
+      <w:pPr>
+        <w:rPr>
+          <w:strike/>
+          <w:sz w:val="20"/>
+          <w:lang w:val="en-GB"/>
+        </w:rPr>
+      </w:pPr>
+      <w:proofErr w:type="spellStart"/>
+      <w:r>
+        <w:rPr>
+          <w:strike/>
+          <w:sz w:val="20"/>
+          <w:lang w:val="en-GB"/>
+        </w:rPr>
+        <w:t>Dropdownbox</w:t>
+      </w:r>
+      <w:proofErr w:type="spellEnd"/>
+      <w:r>
+        <w:rPr>
+          <w:strike/>
+          <w:sz w:val="20"/>
+          <w:lang w:val="en-GB"/>
+        </w:rPr>
+        <w:t xml:space="preserve"> </w:t>
+      </w:r>
+      <w:proofErr w:type="spellStart"/>
+      <w:r>
+        <w:rPr>
+          <w:strike/>
+          <w:sz w:val="20"/>
+          <w:lang w:val="en-GB"/>
+        </w:rPr>
+        <w:t>o.Ä</w:t>
+      </w:r>
+      <w:proofErr w:type="spellEnd"/>
+      <w:r>
+        <w:rPr>
+          <w:strike/>
+          <w:sz w:val="20"/>
+          <w:lang w:val="en-GB"/>
+        </w:rPr>
+        <w:t xml:space="preserve">. </w:t>
+      </w:r>
+      <w:proofErr w:type="spellStart"/>
+      <w:r>
+        <w:rPr>
+          <w:strike/>
+          <w:sz w:val="20"/>
+          <w:lang w:val="en-GB"/>
+        </w:rPr>
+        <w:t>zur</w:t>
+      </w:r>
+      <w:proofErr w:type="spellEnd"/>
+      <w:r>
+        <w:rPr>
+          <w:strike/>
+          <w:sz w:val="20"/>
+          <w:lang w:val="en-GB"/>
+        </w:rPr>
+        <w:t xml:space="preserve"> </w:t>
+      </w:r>
+      <w:proofErr w:type="spellStart"/>
+      <w:r>
+        <w:rPr>
+          <w:strike/>
+          <w:sz w:val="20"/>
+          <w:lang w:val="en-GB"/>
+        </w:rPr>
+        <w:t>Algorithmusauswahl</w:t>
+      </w:r>
+      <w:proofErr w:type="spellEnd"/>
+      <w:r>
+        <w:rPr>
+          <w:strike/>
+          <w:sz w:val="20"/>
+          <w:lang w:val="en-GB"/>
+        </w:rPr>
+        <w:t>!</w:t>
       </w:r>
     </w:p>
     <w:p>
@@ -3320,6 +4121,7 @@
           <w:sz w:val="20"/>
           <w:lang w:val="en-GB"/>
         </w:rPr>
+        <w:lastRenderedPageBreak/>
         <w:t>ZUsammenstoßende</w:t>
       </w:r>
       <w:proofErr w:type="spellEnd"/>
@@ -4315,7 +5117,6 @@
           <w:sz w:val="20"/>
           <w:lang w:val="en-GB"/>
         </w:rPr>
-        <w:lastRenderedPageBreak/>
         <w:sym w:font="Wingdings" w:char="F0E0"/>
       </w:r>
       <w:r>

</xml_diff>

<commit_message>
Made RouteInfo replace the GraphWalk object in most of the program logic. TODO: Adapt GraphCreatorPamel.drawAnnotation() to use RouteInfo.
</commit_message>
<xml_diff>
--- a/DocumentationNotes.docx
+++ b/DocumentationNotes.docx
@@ -2689,7 +2689,6 @@
     <w:p>
       <w:pPr>
         <w:rPr>
-          <w:b/>
           <w:sz w:val="20"/>
           <w:lang w:val="en-GB"/>
         </w:rPr>
@@ -2697,7 +2696,6 @@
       <w:proofErr w:type="spellStart"/>
       <w:r>
         <w:rPr>
-          <w:b/>
           <w:sz w:val="20"/>
           <w:lang w:val="en-GB"/>
         </w:rPr>
@@ -2706,7 +2704,6 @@
       <w:proofErr w:type="spellEnd"/>
       <w:r>
         <w:rPr>
-          <w:b/>
           <w:sz w:val="20"/>
           <w:lang w:val="en-GB"/>
         </w:rPr>
@@ -2715,7 +2712,6 @@
       <w:proofErr w:type="spellStart"/>
       <w:r>
         <w:rPr>
-          <w:b/>
           <w:sz w:val="20"/>
           <w:lang w:val="en-GB"/>
         </w:rPr>

</xml_diff>

<commit_message>
Created Class GreedyTopOpo.java, which enables OPO-Leaders in between the text ad the annotation. Changed GraphCreatorPanel to correctly display OPO-Leaders, and added them to GreedyTopTwoPassRouting.java as well.
</commit_message>
<xml_diff>
--- a/DocumentationNotes.docx
+++ b/DocumentationNotes.docx
@@ -2659,17 +2659,15 @@
     <w:p>
       <w:pPr>
         <w:rPr>
-          <w:b/>
-          <w:sz w:val="20"/>
-          <w:u w:val="single"/>
+          <w:strike/>
+          <w:sz w:val="20"/>
           <w:lang w:val="en-GB"/>
         </w:rPr>
       </w:pPr>
       <w:r>
         <w:rPr>
-          <w:b/>
-          <w:sz w:val="20"/>
-          <w:u w:val="single"/>
+          <w:strike/>
+          <w:sz w:val="20"/>
           <w:lang w:val="en-GB"/>
         </w:rPr>
         <w:t xml:space="preserve">OPO-Leader </w:t>
@@ -2677,9 +2675,8 @@
       <w:proofErr w:type="spellStart"/>
       <w:r>
         <w:rPr>
-          <w:b/>
-          <w:sz w:val="20"/>
-          <w:u w:val="single"/>
+          <w:strike/>
+          <w:sz w:val="20"/>
           <w:lang w:val="en-GB"/>
         </w:rPr>
         <w:t>einbauen</w:t>
@@ -3039,14 +3036,6 @@
           <w:lang w:val="en-GB"/>
         </w:rPr>
         <w:t>!</w:t>
-      </w:r>
-      <w:r>
-        <w:rPr>
-          <w:b/>
-          <w:sz w:val="20"/>
-          <w:lang w:val="en-GB"/>
-        </w:rPr>
-        <w:t xml:space="preserve"> (Discuss)</w:t>
       </w:r>
     </w:p>
     <w:p>
@@ -3622,17 +3611,15 @@
     <w:p>
       <w:pPr>
         <w:rPr>
-          <w:b/>
-          <w:sz w:val="20"/>
-          <w:u w:val="single"/>
+          <w:strike/>
+          <w:sz w:val="20"/>
           <w:lang w:val="en-GB"/>
         </w:rPr>
       </w:pPr>
       <w:r>
         <w:rPr>
-          <w:b/>
-          <w:sz w:val="20"/>
-          <w:u w:val="single"/>
+          <w:strike/>
+          <w:sz w:val="20"/>
           <w:lang w:val="en-GB"/>
         </w:rPr>
         <w:t xml:space="preserve">Leader </w:t>
@@ -3640,9 +3627,8 @@
       <w:proofErr w:type="spellStart"/>
       <w:r>
         <w:rPr>
-          <w:b/>
-          <w:sz w:val="20"/>
-          <w:u w:val="single"/>
+          <w:strike/>
+          <w:sz w:val="20"/>
           <w:lang w:val="en-GB"/>
         </w:rPr>
         <w:t>vorerst</w:t>
@@ -3650,9 +3636,8 @@
       <w:proofErr w:type="spellEnd"/>
       <w:r>
         <w:rPr>
-          <w:b/>
-          <w:sz w:val="20"/>
-          <w:u w:val="single"/>
+          <w:strike/>
+          <w:sz w:val="20"/>
           <w:lang w:val="en-GB"/>
         </w:rPr>
         <w:t xml:space="preserve"> in fixe, </w:t>
@@ -3660,9 +3645,8 @@
       <w:proofErr w:type="spellStart"/>
       <w:r>
         <w:rPr>
-          <w:b/>
-          <w:sz w:val="20"/>
-          <w:u w:val="single"/>
+          <w:strike/>
+          <w:sz w:val="20"/>
           <w:lang w:val="en-GB"/>
         </w:rPr>
         <w:t>vordefinierte</w:t>
@@ -3670,9 +3654,8 @@
       <w:proofErr w:type="spellEnd"/>
       <w:r>
         <w:rPr>
-          <w:b/>
-          <w:sz w:val="20"/>
-          <w:u w:val="single"/>
+          <w:strike/>
+          <w:sz w:val="20"/>
           <w:lang w:val="en-GB"/>
         </w:rPr>
         <w:t xml:space="preserve"> Slots </w:t>
@@ -3680,9 +3663,8 @@
       <w:proofErr w:type="spellStart"/>
       <w:r>
         <w:rPr>
-          <w:b/>
-          <w:sz w:val="20"/>
-          <w:u w:val="single"/>
+          <w:strike/>
+          <w:sz w:val="20"/>
           <w:lang w:val="en-GB"/>
         </w:rPr>
         <w:t>einordnen</w:t>

</xml_diff>

<commit_message>
Annotations now have their own line spacing.
</commit_message>
<xml_diff>
--- a/DocumentationNotes.docx
+++ b/DocumentationNotes.docx
@@ -3607,6 +3607,140 @@
         <w:t>?</w:t>
       </w:r>
       <w:proofErr w:type="gramEnd"/>
+      <w:r>
+        <w:rPr>
+          <w:b/>
+          <w:sz w:val="20"/>
+          <w:lang w:val="en-GB"/>
+        </w:rPr>
+        <w:t xml:space="preserve"> (</w:t>
+      </w:r>
+      <w:r>
+        <w:rPr>
+          <w:b/>
+          <w:sz w:val="20"/>
+          <w:lang w:val="en-GB"/>
+        </w:rPr>
+        <w:sym w:font="Wingdings" w:char="F0DF"/>
+      </w:r>
+      <w:r>
+        <w:rPr>
+          <w:b/>
+          <w:sz w:val="20"/>
+          <w:lang w:val="en-GB"/>
+        </w:rPr>
+        <w:t xml:space="preserve">Also </w:t>
+      </w:r>
+      <w:proofErr w:type="spellStart"/>
+      <w:r>
+        <w:rPr>
+          <w:b/>
+          <w:sz w:val="20"/>
+          <w:lang w:val="en-GB"/>
+        </w:rPr>
+        <w:t>mehr</w:t>
+      </w:r>
+      <w:proofErr w:type="spellEnd"/>
+      <w:r>
+        <w:rPr>
+          <w:b/>
+          <w:sz w:val="20"/>
+          <w:lang w:val="en-GB"/>
+        </w:rPr>
+        <w:t xml:space="preserve"> </w:t>
+      </w:r>
+      <w:proofErr w:type="spellStart"/>
+      <w:proofErr w:type="gramStart"/>
+      <w:r>
+        <w:rPr>
+          <w:b/>
+          <w:sz w:val="20"/>
+          <w:lang w:val="en-GB"/>
+        </w:rPr>
+        <w:t>oder</w:t>
+      </w:r>
+      <w:proofErr w:type="spellEnd"/>
+      <w:proofErr w:type="gramEnd"/>
+      <w:r>
+        <w:rPr>
+          <w:b/>
+          <w:sz w:val="20"/>
+          <w:lang w:val="en-GB"/>
+        </w:rPr>
+        <w:t xml:space="preserve"> </w:t>
+      </w:r>
+      <w:proofErr w:type="spellStart"/>
+      <w:r>
+        <w:rPr>
+          <w:b/>
+          <w:sz w:val="20"/>
+          <w:lang w:val="en-GB"/>
+        </w:rPr>
+        <w:t>weniger</w:t>
+      </w:r>
+      <w:proofErr w:type="spellEnd"/>
+      <w:r>
+        <w:rPr>
+          <w:b/>
+          <w:sz w:val="20"/>
+          <w:lang w:val="en-GB"/>
+        </w:rPr>
+        <w:t xml:space="preserve"> </w:t>
+      </w:r>
+      <w:proofErr w:type="spellStart"/>
+      <w:r>
+        <w:rPr>
+          <w:b/>
+          <w:sz w:val="20"/>
+          <w:lang w:val="en-GB"/>
+        </w:rPr>
+        <w:t>gerade</w:t>
+      </w:r>
+      <w:proofErr w:type="spellEnd"/>
+      <w:r>
+        <w:rPr>
+          <w:b/>
+          <w:sz w:val="20"/>
+          <w:lang w:val="en-GB"/>
+        </w:rPr>
+        <w:t xml:space="preserve"> </w:t>
+      </w:r>
+      <w:proofErr w:type="spellStart"/>
+      <w:r>
+        <w:rPr>
+          <w:b/>
+          <w:sz w:val="20"/>
+          <w:lang w:val="en-GB"/>
+        </w:rPr>
+        <w:t>zum</w:t>
+      </w:r>
+      <w:proofErr w:type="spellEnd"/>
+      <w:r>
+        <w:rPr>
+          <w:b/>
+          <w:sz w:val="20"/>
+          <w:lang w:val="en-GB"/>
+        </w:rPr>
+        <w:t xml:space="preserve"> Rand </w:t>
+      </w:r>
+      <w:proofErr w:type="spellStart"/>
+      <w:r>
+        <w:rPr>
+          <w:b/>
+          <w:sz w:val="20"/>
+          <w:lang w:val="en-GB"/>
+        </w:rPr>
+        <w:t>routen</w:t>
+      </w:r>
+      <w:proofErr w:type="spellEnd"/>
+      <w:r>
+        <w:rPr>
+          <w:b/>
+          <w:sz w:val="20"/>
+          <w:lang w:val="en-GB"/>
+        </w:rPr>
+        <w:t>)</w:t>
+      </w:r>
     </w:p>
     <w:p>
       <w:pPr>
@@ -3674,17 +3808,15 @@
     <w:p>
       <w:pPr>
         <w:rPr>
-          <w:b/>
-          <w:sz w:val="20"/>
-          <w:u w:val="single"/>
+          <w:strike/>
+          <w:sz w:val="20"/>
           <w:lang w:val="en-GB"/>
         </w:rPr>
       </w:pPr>
       <w:r>
         <w:rPr>
-          <w:b/>
-          <w:sz w:val="20"/>
-          <w:u w:val="single"/>
+          <w:strike/>
+          <w:sz w:val="20"/>
           <w:lang w:val="en-GB"/>
         </w:rPr>
         <w:t xml:space="preserve">Labels </w:t>
@@ -3692,9 +3824,8 @@
       <w:proofErr w:type="spellStart"/>
       <w:r>
         <w:rPr>
-          <w:b/>
-          <w:sz w:val="20"/>
-          <w:u w:val="single"/>
+          <w:strike/>
+          <w:sz w:val="20"/>
           <w:lang w:val="en-GB"/>
         </w:rPr>
         <w:t>bekommen</w:t>
@@ -3702,19 +3833,17 @@
       <w:proofErr w:type="spellEnd"/>
       <w:r>
         <w:rPr>
-          <w:b/>
-          <w:sz w:val="20"/>
-          <w:u w:val="single"/>
-          <w:lang w:val="en-GB"/>
-        </w:rPr>
-        <w:t xml:space="preserve"> </w:t>
-      </w:r>
-      <w:proofErr w:type="spellStart"/>
-      <w:r>
-        <w:rPr>
-          <w:b/>
-          <w:sz w:val="20"/>
-          <w:u w:val="single"/>
+          <w:strike/>
+          <w:sz w:val="20"/>
+          <w:lang w:val="en-GB"/>
+        </w:rPr>
+        <w:t xml:space="preserve"> </w:t>
+      </w:r>
+      <w:proofErr w:type="spellStart"/>
+      <w:r>
+        <w:rPr>
+          <w:strike/>
+          <w:sz w:val="20"/>
           <w:lang w:val="en-GB"/>
         </w:rPr>
         <w:t>eigenen</w:t>
@@ -3722,19 +3851,17 @@
       <w:proofErr w:type="spellEnd"/>
       <w:r>
         <w:rPr>
-          <w:b/>
-          <w:sz w:val="20"/>
-          <w:u w:val="single"/>
-          <w:lang w:val="en-GB"/>
-        </w:rPr>
-        <w:t xml:space="preserve"> </w:t>
-      </w:r>
-      <w:proofErr w:type="spellStart"/>
-      <w:r>
-        <w:rPr>
-          <w:b/>
-          <w:sz w:val="20"/>
-          <w:u w:val="single"/>
+          <w:strike/>
+          <w:sz w:val="20"/>
+          <w:lang w:val="en-GB"/>
+        </w:rPr>
+        <w:t xml:space="preserve"> </w:t>
+      </w:r>
+      <w:proofErr w:type="spellStart"/>
+      <w:r>
+        <w:rPr>
+          <w:strike/>
+          <w:sz w:val="20"/>
           <w:lang w:val="en-GB"/>
         </w:rPr>
         <w:t>Zeilenabstand</w:t>
@@ -3742,9 +3869,8 @@
       <w:proofErr w:type="spellEnd"/>
       <w:r>
         <w:rPr>
-          <w:b/>
-          <w:sz w:val="20"/>
-          <w:u w:val="single"/>
+          <w:strike/>
+          <w:sz w:val="20"/>
           <w:lang w:val="en-GB"/>
         </w:rPr>
         <w:t>!</w:t>

</xml_diff>

<commit_message>
Added Drawing for Terminology section of the Paper.
</commit_message>
<xml_diff>
--- a/DocumentationNotes.docx
+++ b/DocumentationNotes.docx
@@ -1166,30 +1166,18 @@
       <w:pPr>
         <w:spacing w:before="240"/>
         <w:rPr>
-          <w:sz w:val="20"/>
-          <w:lang w:val="en-GB"/>
-        </w:rPr>
-      </w:pPr>
-      <w:r>
-        <w:rPr>
-          <w:sz w:val="20"/>
-          <w:lang w:val="en-GB"/>
-        </w:rPr>
-        <w:t>Bei Mehrfachverwendung von Kanten: Kreuzungsvermeidung (</w:t>
-      </w:r>
-      <w:r>
-        <w:rPr>
-          <w:sz w:val="20"/>
-          <w:lang w:val="en-GB"/>
-        </w:rPr>
-        <w:t xml:space="preserve"> und </w:t>
-      </w:r>
-      <w:r>
-        <w:rPr>
-          <w:sz w:val="20"/>
-          <w:lang w:val="en-GB"/>
-        </w:rPr>
-        <w:t>Sperre nach oben) verbessern!</w:t>
+          <w:strike/>
+          <w:sz w:val="20"/>
+          <w:lang w:val="en-GB"/>
+        </w:rPr>
+      </w:pPr>
+      <w:r>
+        <w:rPr>
+          <w:strike/>
+          <w:sz w:val="20"/>
+          <w:lang w:val="en-GB"/>
+        </w:rPr>
+        <w:t>Bei Mehrfachverwendung von Kanten: Kreuzungsvermeidung ( und Sperre nach oben) verbessern!</w:t>
       </w:r>
     </w:p>
     <w:p>
@@ -1423,35 +1411,6 @@
           <w:lang w:val="en-GB"/>
         </w:rPr>
         <w:t>Wie Kompromiss zwischen Knickentfernung und Überschneidungsfreiheit finden?</w:t>
-      </w:r>
-    </w:p>
-    <w:p>
-      <w:pPr>
-        <w:rPr>
-          <w:sz w:val="20"/>
-          <w:lang w:val="en-GB"/>
-        </w:rPr>
-      </w:pPr>
-      <w:r>
-        <w:rPr>
-          <w:sz w:val="20"/>
-          <w:lang w:val="en-GB"/>
-        </w:rPr>
-        <w:t xml:space="preserve">Nach gefundnen Positionen nacher </w:t>
-      </w:r>
-      <w:r>
-        <w:rPr>
-          <w:sz w:val="20"/>
-          <w:lang w:val="en-GB"/>
-        </w:rPr>
-        <w:t xml:space="preserve">Platzierung </w:t>
-      </w:r>
-      <w:r>
-        <w:rPr>
-          <w:sz w:val="20"/>
-          <w:lang w:val="en-GB"/>
-        </w:rPr>
-        <w:t>nachbessern?</w:t>
       </w:r>
     </w:p>
     <w:p>

</xml_diff>